<commit_message>
Enabled Tab Switching in Builder
</commit_message>
<xml_diff>
--- a/Documentation/Overview.docx
+++ b/Documentation/Overview.docx
@@ -122,7 +122,13 @@
           </w:tcPr>
           <w:p>
             <w:r>
-              <w:t>Visual Studio 2017 Community</w:t>
+              <w:t>Visual Studio 201</w:t>
+            </w:r>
+            <w:r>
+              <w:t>9</w:t>
+            </w:r>
+            <w:r>
+              <w:t xml:space="preserve"> Community</w:t>
             </w:r>
           </w:p>
         </w:tc>
@@ -282,11 +288,9 @@
             <w:shd w:val="clear" w:color="auto" w:fill="BDD6EE" w:themeFill="accent5" w:themeFillTint="66"/>
           </w:tcPr>
           <w:p>
-            <w:proofErr w:type="spellStart"/>
             <w:r>
               <w:t>TrecLib</w:t>
             </w:r>
-            <w:proofErr w:type="spellEnd"/>
           </w:p>
         </w:tc>
         <w:tc>
@@ -307,31 +311,7 @@
           </w:tcPr>
           <w:p>
             <w:r>
-              <w:t xml:space="preserve">Provides the most basic services available in AnaGame such as the root object, </w:t>
-            </w:r>
-            <w:proofErr w:type="spellStart"/>
-            <w:r>
-              <w:t>TrecPointers</w:t>
-            </w:r>
-            <w:proofErr w:type="spellEnd"/>
-            <w:r>
-              <w:t xml:space="preserve">, and other basic classes such as </w:t>
-            </w:r>
-            <w:proofErr w:type="spellStart"/>
-            <w:r>
-              <w:t>TStrings</w:t>
-            </w:r>
-            <w:proofErr w:type="spellEnd"/>
-            <w:r>
-              <w:t xml:space="preserve">, </w:t>
-            </w:r>
-            <w:proofErr w:type="spellStart"/>
-            <w:r>
-              <w:t>TFiles</w:t>
-            </w:r>
-            <w:proofErr w:type="spellEnd"/>
-            <w:r>
-              <w:t>, Parsers and special file readers</w:t>
+              <w:t>Provides the most basic services available in AnaGame such as the root object, TrecPointers, and other basic classes such as TStrings, TFiles, Parsers and special file readers</w:t>
             </w:r>
           </w:p>
         </w:tc>
@@ -343,11 +323,9 @@
             <w:shd w:val="clear" w:color="auto" w:fill="BDD6EE" w:themeFill="accent5" w:themeFillTint="66"/>
           </w:tcPr>
           <w:p>
-            <w:proofErr w:type="spellStart"/>
             <w:r>
               <w:t>VideoGraphics</w:t>
             </w:r>
-            <w:proofErr w:type="spellEnd"/>
           </w:p>
         </w:tc>
         <w:tc>
@@ -438,15 +416,7 @@
           </w:tcPr>
           <w:p>
             <w:r>
-              <w:t xml:space="preserve">Provides higher-level resources such as </w:t>
-            </w:r>
-            <w:proofErr w:type="spellStart"/>
-            <w:r>
-              <w:t>TDialogs</w:t>
-            </w:r>
-            <w:proofErr w:type="spellEnd"/>
-            <w:r>
-              <w:t>, pages that represent a screen for Anaface to render to, as well as wrapping everything up in an AnaGame program (not done yet)</w:t>
+              <w:t>Provides higher-level resources such as TDialogs, pages that represent a screen for Anaface to render to, as well as wrapping everything up in an AnaGame program (not done yet)</w:t>
             </w:r>
           </w:p>
         </w:tc>
@@ -458,11 +428,9 @@
             <w:shd w:val="clear" w:color="auto" w:fill="BDD6EE" w:themeFill="accent5" w:themeFillTint="66"/>
           </w:tcPr>
           <w:p>
-            <w:proofErr w:type="spellStart"/>
             <w:r>
               <w:t>TrecLib</w:t>
             </w:r>
-            <w:proofErr w:type="spellEnd"/>
           </w:p>
         </w:tc>
         <w:tc>
@@ -495,14 +463,12 @@
             <w:shd w:val="clear" w:color="auto" w:fill="FFE599" w:themeFill="accent4" w:themeFillTint="66"/>
           </w:tcPr>
           <w:p>
-            <w:proofErr w:type="spellStart"/>
             <w:r>
               <w:rPr>
                 <w:rStyle w:val="css-truncate"/>
               </w:rPr>
               <w:t>AnafaceSupport</w:t>
             </w:r>
-            <w:proofErr w:type="spellEnd"/>
           </w:p>
         </w:tc>
         <w:tc>
@@ -567,14 +533,12 @@
                       <w:rFonts w:eastAsia="Times New Roman" w:cstheme="minorHAnsi"/>
                     </w:rPr>
                   </w:pPr>
-                  <w:proofErr w:type="spellStart"/>
                   <w:r>
                     <w:rPr>
                       <w:rFonts w:eastAsia="Times New Roman" w:cstheme="minorHAnsi"/>
                     </w:rPr>
                     <w:t>AnagameCompiler</w:t>
                   </w:r>
-                  <w:proofErr w:type="spellEnd"/>
                 </w:p>
               </w:tc>
               <w:tc>
@@ -605,13 +569,8 @@
           </w:tcPr>
           <w:p>
             <w:r>
-              <w:t xml:space="preserve">Deprecated, functionality replaced by </w:t>
-            </w:r>
-            <w:proofErr w:type="spellStart"/>
-            <w:r>
-              <w:t>TrecLib</w:t>
-            </w:r>
-            <w:proofErr w:type="spellEnd"/>
+              <w:t>Deprecated, functionality replaced by TrecLib</w:t>
+            </w:r>
           </w:p>
         </w:tc>
         <w:tc>
@@ -707,11 +666,9 @@
             <w:tcW w:w="1885" w:type="dxa"/>
           </w:tcPr>
           <w:p>
-            <w:proofErr w:type="spellStart"/>
             <w:r>
               <w:t>AnimateCentral</w:t>
             </w:r>
-            <w:proofErr w:type="spellEnd"/>
           </w:p>
         </w:tc>
         <w:tc>
@@ -741,11 +698,9 @@
             <w:tcW w:w="1885" w:type="dxa"/>
           </w:tcPr>
           <w:p>
-            <w:proofErr w:type="spellStart"/>
             <w:r>
               <w:t>Web_Tours</w:t>
             </w:r>
-            <w:proofErr w:type="spellEnd"/>
           </w:p>
         </w:tc>
         <w:tc>
@@ -764,23 +719,7 @@
           </w:tcPr>
           <w:p>
             <w:r>
-              <w:t xml:space="preserve">Meant to be </w:t>
-            </w:r>
-            <w:proofErr w:type="spellStart"/>
-            <w:r>
-              <w:t>AnaGame’s</w:t>
-            </w:r>
-            <w:proofErr w:type="spellEnd"/>
-            <w:r>
-              <w:t xml:space="preserve"> dedicated Web Browser – a project whose development spurred </w:t>
-            </w:r>
-            <w:proofErr w:type="spellStart"/>
-            <w:r>
-              <w:t>Anaface’s</w:t>
-            </w:r>
-            <w:proofErr w:type="spellEnd"/>
-            <w:r>
-              <w:t xml:space="preserve"> support for HTML/CSS (support, I admit, is pitiful)</w:t>
+              <w:t>Meant to be AnaGame’s dedicated Web Browser – a project whose development spurred Anaface’s support for HTML/CSS (support, I admit, is pitiful)</w:t>
             </w:r>
           </w:p>
         </w:tc>
@@ -791,11 +730,9 @@
             <w:tcW w:w="1885" w:type="dxa"/>
           </w:tcPr>
           <w:p>
-            <w:proofErr w:type="spellStart"/>
             <w:r>
               <w:t>AnimateBuilder</w:t>
             </w:r>
-            <w:proofErr w:type="spellEnd"/>
           </w:p>
         </w:tc>
         <w:tc>
@@ -831,11 +768,9 @@
             <w:tcW w:w="1885" w:type="dxa"/>
           </w:tcPr>
           <w:p>
-            <w:proofErr w:type="spellStart"/>
             <w:r>
               <w:t>AnaGame_Builder</w:t>
             </w:r>
-            <w:proofErr w:type="spellEnd"/>
           </w:p>
         </w:tc>
         <w:tc>
@@ -865,31 +800,7 @@
         <w:ind w:firstLine="720"/>
       </w:pPr>
       <w:r>
-        <w:t xml:space="preserve">The following image showcases </w:t>
-      </w:r>
-      <w:proofErr w:type="spellStart"/>
-      <w:r>
-        <w:t>AnaGame’s</w:t>
-      </w:r>
-      <w:proofErr w:type="spellEnd"/>
-      <w:r>
-        <w:t xml:space="preserve"> general structure. It’s a </w:t>
-      </w:r>
-      <w:proofErr w:type="spellStart"/>
-      <w:r>
-        <w:t>rudmitary</w:t>
-      </w:r>
-      <w:proofErr w:type="spellEnd"/>
-      <w:r>
-        <w:t xml:space="preserve"> image of what AnaGame looks like from a structural perspective (</w:t>
-      </w:r>
-      <w:proofErr w:type="spellStart"/>
-      <w:r>
-        <w:t>TrecCode</w:t>
-      </w:r>
-      <w:proofErr w:type="spellEnd"/>
-      <w:r>
-        <w:t xml:space="preserve"> was added recently) and there is only one Builder though the repository has two “Builders”.</w:t>
+        <w:t>The following image showcases AnaGame’s general structure. It’s a rudmitary image of what AnaGame looks like from a structural perspective (TrecCode was added recently) and there is only one Builder though the repository has two “Builders”.</w:t>
       </w:r>
     </w:p>
     <w:p>
@@ -989,15 +900,7 @@
         <w:t>Animate</w:t>
       </w:r>
       <w:r>
-        <w:t xml:space="preserve"> name. This is </w:t>
-      </w:r>
-      <w:proofErr w:type="gramStart"/>
-      <w:r>
-        <w:t>similar to</w:t>
-      </w:r>
-      <w:proofErr w:type="gramEnd"/>
-      <w:r>
-        <w:t xml:space="preserve"> the tendency to change name mid-production. </w:t>
+        <w:t xml:space="preserve"> name. This is similar to the tendency to change name mid-production. </w:t>
       </w:r>
     </w:p>
     <w:p>
@@ -1005,15 +908,7 @@
         <w:ind w:firstLine="720"/>
       </w:pPr>
       <w:r>
-        <w:t>For instance, Microsoft began working on a Windows API wrapper called AFX. However, they decided to call it MFC before releasing it to the public. That is why MFC often uses “</w:t>
-      </w:r>
-      <w:proofErr w:type="spellStart"/>
-      <w:r>
-        <w:t>afx</w:t>
-      </w:r>
-      <w:proofErr w:type="spellEnd"/>
-      <w:r>
-        <w:t>” in their file names and other resources.</w:t>
+        <w:t>For instance, Microsoft began working on a Windows API wrapper called AFX. However, they decided to call it MFC before releasing it to the public. That is why MFC often uses “afx” in their file names and other resources.</w:t>
       </w:r>
     </w:p>
     <w:p>
@@ -1021,27 +916,16 @@
         <w:pStyle w:val="Heading1"/>
       </w:pPr>
       <w:r>
-        <w:t xml:space="preserve">Memory Management and the </w:t>
-      </w:r>
-      <w:proofErr w:type="spellStart"/>
-      <w:r>
-        <w:t>TrecPointer</w:t>
-      </w:r>
-      <w:proofErr w:type="spellEnd"/>
+        <w:t>Memory Management and the TrecPointer</w:t>
+      </w:r>
     </w:p>
     <w:p>
       <w:pPr>
         <w:ind w:firstLine="720"/>
       </w:pPr>
       <w:bookmarkStart w:id="0" w:name="_Hlk529290762"/>
-      <w:bookmarkStart w:id="1" w:name="_GoBack"/>
-      <w:proofErr w:type="spellStart"/>
-      <w:r>
-        <w:t>TrecPointers</w:t>
-      </w:r>
-      <w:proofErr w:type="spellEnd"/>
-      <w:r>
-        <w:t xml:space="preserve"> are smart pointers used by AnaGame to manage memory. The smart pointer utilizes a Table to hold actual references to objects</w:t>
+      <w:r>
+        <w:t>TrecPointers are smart pointers used by AnaGame to manage memory. The smart pointer utilizes a Table to hold actual references to objects</w:t>
       </w:r>
       <w:r>
         <w:t>. Smart Pointers in general use a counter and delete the object once the counter reaches 0.</w:t>
@@ -1106,93 +990,31 @@
                               <w:spacing w:after="0"/>
                             </w:pPr>
                             <w:r>
-                              <w:t xml:space="preserve">int* </w:t>
-                            </w:r>
-                            <w:proofErr w:type="spellStart"/>
-                            <w:r>
-                              <w:t>ptr_i</w:t>
-                            </w:r>
-                            <w:proofErr w:type="spellEnd"/>
-                            <w:r>
-                              <w:t xml:space="preserve"> = new </w:t>
-                            </w:r>
-                            <w:proofErr w:type="gramStart"/>
-                            <w:r>
-                              <w:t>int(</w:t>
-                            </w:r>
-                            <w:proofErr w:type="gramEnd"/>
-                            <w:r>
-                              <w:t>3);</w:t>
+                              <w:t>int* ptr_i = new int(3);</w:t>
                             </w:r>
                           </w:p>
                           <w:p>
                             <w:pPr>
                               <w:spacing w:after="0"/>
                             </w:pPr>
-                            <w:proofErr w:type="gramStart"/>
                             <w:r>
-                              <w:t>std::</w:t>
-                            </w:r>
-                            <w:proofErr w:type="spellStart"/>
-                            <w:proofErr w:type="gramEnd"/>
-                            <w:r>
-                              <w:t>shared_ptr</w:t>
-                            </w:r>
-                            <w:proofErr w:type="spellEnd"/>
-                            <w:r>
-                              <w:t xml:space="preserve">&lt;int&gt; sh_ptr_i1 = </w:t>
-                            </w:r>
-                            <w:proofErr w:type="spellStart"/>
-                            <w:r>
-                              <w:t>ptr_i</w:t>
-                            </w:r>
-                            <w:proofErr w:type="spellEnd"/>
-                            <w:r>
-                              <w:t>;</w:t>
+                              <w:t>std::shared_ptr&lt;int&gt; sh_ptr_i1 = ptr_i;</w:t>
                             </w:r>
                           </w:p>
                           <w:p>
                             <w:pPr>
                               <w:spacing w:after="0"/>
                             </w:pPr>
-                            <w:proofErr w:type="gramStart"/>
                             <w:r>
-                              <w:t>std::</w:t>
-                            </w:r>
-                            <w:proofErr w:type="spellStart"/>
-                            <w:proofErr w:type="gramEnd"/>
-                            <w:r>
-                              <w:t>shared_ptr</w:t>
-                            </w:r>
-                            <w:proofErr w:type="spellEnd"/>
-                            <w:r>
-                              <w:t xml:space="preserve">&lt;int&gt; sh_ptr_i2 = </w:t>
-                            </w:r>
-                            <w:proofErr w:type="spellStart"/>
-                            <w:r>
-                              <w:t>ptr_i</w:t>
-                            </w:r>
-                            <w:proofErr w:type="spellEnd"/>
-                            <w:r>
-                              <w:t>;          // Error</w:t>
+                              <w:t>std::shared_ptr&lt;int&gt; sh_ptr_i2 = ptr_i;          // Error</w:t>
                             </w:r>
                           </w:p>
                           <w:p>
                             <w:pPr>
                               <w:spacing w:after="0"/>
                             </w:pPr>
-                            <w:proofErr w:type="gramStart"/>
                             <w:r>
-                              <w:t>std::</w:t>
-                            </w:r>
-                            <w:proofErr w:type="spellStart"/>
-                            <w:proofErr w:type="gramEnd"/>
-                            <w:r>
-                              <w:t>shared_ptr</w:t>
-                            </w:r>
-                            <w:proofErr w:type="spellEnd"/>
-                            <w:r>
-                              <w:t>&lt;int&gt; sh_ptr_i3 = sh_ptr_i1;</w:t>
+                              <w:t>std::shared_ptr&lt;int&gt; sh_ptr_i3 = sh_ptr_i1;</w:t>
                             </w:r>
                           </w:p>
                         </w:txbxContent>
@@ -1324,20 +1146,7 @@
         </mc:AlternateContent>
       </w:r>
       <w:r>
-        <w:t xml:space="preserve">Originally, AnaGame used raw pointers. However, memory concerns (chiefly memory leaks) prompted the use of smart pointers. Initially, the </w:t>
-      </w:r>
-      <w:proofErr w:type="gramStart"/>
-      <w:r>
-        <w:t>std::</w:t>
-      </w:r>
-      <w:proofErr w:type="spellStart"/>
-      <w:proofErr w:type="gramEnd"/>
-      <w:r>
-        <w:t>shared_ptr</w:t>
-      </w:r>
-      <w:proofErr w:type="spellEnd"/>
-      <w:r>
-        <w:t xml:space="preserve"> from the Standard C++ Library was used. However, there was the issue that occurs in this piece of code.</w:t>
+        <w:t>Originally, AnaGame used raw pointers. However, memory concerns (chiefly memory leaks) prompted the use of smart pointers. Initially, the std::shared_ptr from the Standard C++ Library was used. However, there was the issue that occurs in this piece of code.</w:t>
       </w:r>
     </w:p>
     <w:p>
@@ -1363,6 +1172,31 @@
       <w:pPr>
         <w:ind w:firstLine="720"/>
       </w:pPr>
+      <w:r>
+        <w:t>Therefore, AnaGame provides the TrecPointer, a special type of smart pointer where pointing to the same object means using the same counter as well</w:t>
+      </w:r>
+      <w:r>
+        <w:t>.</w:t>
+      </w:r>
+      <w:r>
+        <w:t xml:space="preserve"> </w:t>
+      </w:r>
+      <w:r>
+        <w:t xml:space="preserve">This is because TrecPointer’s don’t allow you to assign raw pointers to them. In order to instantiate an object into a trecPointer, you need to use the </w:t>
+      </w:r>
+      <w:r>
+        <w:rPr>
+          <w:i/>
+          <w:iCs/>
+        </w:rPr>
+        <w:t>TrecPointerKey</w:t>
+      </w:r>
+      <w:r>
+        <w:t xml:space="preserve"> class.</w:t>
+      </w:r>
+    </w:p>
+    <w:bookmarkEnd w:id="0"/>
+    <w:p>
       <w:r>
         <w:rPr>
           <w:noProof/>
@@ -1370,13 +1204,13 @@
         <mc:AlternateContent>
           <mc:Choice Requires="wps">
             <w:drawing>
-              <wp:anchor distT="45720" distB="45720" distL="114300" distR="114300" simplePos="0" relativeHeight="251661312" behindDoc="0" locked="0" layoutInCell="1" allowOverlap="1" wp14:anchorId="0C905160" wp14:editId="78478955">
+              <wp:anchor distT="45720" distB="45720" distL="114300" distR="114300" simplePos="0" relativeHeight="251661312" behindDoc="0" locked="0" layoutInCell="1" allowOverlap="1" wp14:anchorId="0C905160" wp14:editId="7495B6CB">
                 <wp:simplePos x="0" y="0"/>
                 <wp:positionH relativeFrom="column">
                   <wp:posOffset>0</wp:posOffset>
                 </wp:positionH>
                 <wp:positionV relativeFrom="paragraph">
-                  <wp:posOffset>612775</wp:posOffset>
+                  <wp:posOffset>146685</wp:posOffset>
                 </wp:positionV>
                 <wp:extent cx="5534025" cy="1404620"/>
                 <wp:effectExtent l="0" t="0" r="28575" b="20320"/>
@@ -1415,77 +1249,30 @@
                         <w:txbxContent>
                           <w:p>
                             <w:r>
-                              <w:t xml:space="preserve">int* </w:t>
-                            </w:r>
-                            <w:proofErr w:type="spellStart"/>
-                            <w:r>
-                              <w:t>ptr_i</w:t>
-                            </w:r>
-                            <w:proofErr w:type="spellEnd"/>
-                            <w:r>
-                              <w:t xml:space="preserve"> = new </w:t>
-                            </w:r>
-                            <w:proofErr w:type="gramStart"/>
-                            <w:r>
-                              <w:t>int(</w:t>
-                            </w:r>
-                            <w:proofErr w:type="gramEnd"/>
-                            <w:r>
-                              <w:t>3);</w:t>
+                              <w:t>int* ptr_i = new int(3);</w:t>
                             </w:r>
                           </w:p>
                           <w:p>
-                            <w:proofErr w:type="spellStart"/>
                             <w:r>
-                              <w:t>TrecPointer</w:t>
+                              <w:t>TrecPointer&lt;int&gt; sh_ptr_i1 = ptr_i;</w:t>
                             </w:r>
-                            <w:proofErr w:type="spellEnd"/>
                             <w:r>
-                              <w:t xml:space="preserve">&lt;int&gt; sh_ptr_i1 = </w:t>
-                            </w:r>
-                            <w:proofErr w:type="spellStart"/>
-                            <w:r>
-                              <w:t>ptr_i</w:t>
-                            </w:r>
-                            <w:proofErr w:type="spellEnd"/>
-                            <w:r>
-                              <w:t>;</w:t>
+                              <w:tab/>
+                              <w:t>// Compile Error: cannot assign via Raw Pointer</w:t>
                             </w:r>
                           </w:p>
                           <w:p>
-                            <w:proofErr w:type="spellStart"/>
                             <w:r>
-                              <w:t>TrecPointer</w:t>
+                              <w:t xml:space="preserve">TrecPointer&lt;int&gt; sh_ptr_i2 = </w:t>
                             </w:r>
-                            <w:proofErr w:type="spellEnd"/>
                             <w:r>
-                              <w:t xml:space="preserve">&lt;int&gt; sh_ptr_i2 = </w:t>
+                              <w:t>TrecPointerKey::GetNewTrecPointer&lt;int&gt;(3)</w:t>
                             </w:r>
-                            <w:proofErr w:type="spellStart"/>
                             <w:r>
-                              <w:t>ptr_</w:t>
+                              <w:t xml:space="preserve">;      // </w:t>
                             </w:r>
-                            <w:proofErr w:type="gramStart"/>
                             <w:r>
-                              <w:t>i</w:t>
-                            </w:r>
-                            <w:proofErr w:type="spellEnd"/>
-                            <w:r>
-                              <w:t xml:space="preserve">;   </w:t>
-                            </w:r>
-                            <w:proofErr w:type="gramEnd"/>
-                            <w:r>
-                              <w:t xml:space="preserve">       // not an Error</w:t>
-                            </w:r>
-                          </w:p>
-                          <w:p>
-                            <w:proofErr w:type="spellStart"/>
-                            <w:r>
-                              <w:t>TrecPointer</w:t>
-                            </w:r>
-                            <w:proofErr w:type="spellEnd"/>
-                            <w:r>
-                              <w:t>&lt;int&gt; sh_ptr_i3 = sh_ptr_i1;</w:t>
+                              <w:t>Correct!</w:t>
                             </w:r>
                           </w:p>
                         </w:txbxContent>
@@ -1507,82 +1294,39 @@
           </mc:Choice>
           <mc:Fallback>
             <w:pict>
-              <v:shape w14:anchorId="0C905160" id="_x0000_s1027" type="#_x0000_t202" style="position:absolute;left:0;text-align:left;margin-left:0;margin-top:48.25pt;width:435.75pt;height:110.6pt;z-index:251661312;visibility:visible;mso-wrap-style:square;mso-width-percent:0;mso-height-percent:200;mso-wrap-distance-left:9pt;mso-wrap-distance-top:3.6pt;mso-wrap-distance-right:9pt;mso-wrap-distance-bottom:3.6pt;mso-position-horizontal:absolute;mso-position-horizontal-relative:text;mso-position-vertical:absolute;mso-position-vertical-relative:text;mso-width-percent:0;mso-height-percent:200;mso-width-relative:margin;mso-height-relative:margin;v-text-anchor:top" o:gfxdata="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">
+              <v:shapetype w14:anchorId="0C905160" id="_x0000_t202" coordsize="21600,21600" o:spt="202" path="m,l,21600r21600,l21600,xe">
+                <v:stroke joinstyle="miter"/>
+                <v:path gradientshapeok="t" o:connecttype="rect"/>
+              </v:shapetype>
+              <v:shape id="_x0000_s1027" type="#_x0000_t202" style="position:absolute;margin-left:0;margin-top:11.55pt;width:435.75pt;height:110.6pt;z-index:251661312;visibility:visible;mso-wrap-style:square;mso-width-percent:0;mso-height-percent:200;mso-wrap-distance-left:9pt;mso-wrap-distance-top:3.6pt;mso-wrap-distance-right:9pt;mso-wrap-distance-bottom:3.6pt;mso-position-horizontal:absolute;mso-position-horizontal-relative:text;mso-position-vertical:absolute;mso-position-vertical-relative:text;mso-width-percent:0;mso-height-percent:200;mso-width-relative:margin;mso-height-relative:margin;v-text-anchor:top" o:gfxdata="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">
                 <v:textbox style="mso-fit-shape-to-text:t">
                   <w:txbxContent>
                     <w:p>
                       <w:r>
-                        <w:t xml:space="preserve">int* </w:t>
-                      </w:r>
-                      <w:proofErr w:type="spellStart"/>
-                      <w:r>
-                        <w:t>ptr_i</w:t>
-                      </w:r>
-                      <w:proofErr w:type="spellEnd"/>
-                      <w:r>
-                        <w:t xml:space="preserve"> = new </w:t>
-                      </w:r>
-                      <w:proofErr w:type="gramStart"/>
-                      <w:r>
-                        <w:t>int(</w:t>
-                      </w:r>
-                      <w:proofErr w:type="gramEnd"/>
-                      <w:r>
-                        <w:t>3);</w:t>
+                        <w:t>int* ptr_i = new int(3);</w:t>
                       </w:r>
                     </w:p>
                     <w:p>
-                      <w:proofErr w:type="spellStart"/>
-                      <w:r>
-                        <w:t>TrecPointer</w:t>
-                      </w:r>
-                      <w:proofErr w:type="spellEnd"/>
-                      <w:r>
-                        <w:t xml:space="preserve">&lt;int&gt; sh_ptr_i1 = </w:t>
-                      </w:r>
-                      <w:proofErr w:type="spellStart"/>
-                      <w:r>
-                        <w:t>ptr_i</w:t>
-                      </w:r>
-                      <w:proofErr w:type="spellEnd"/>
-                      <w:r>
-                        <w:t>;</w:t>
+                      <w:r>
+                        <w:t>TrecPointer&lt;int&gt; sh_ptr_i1 = ptr_i;</w:t>
+                      </w:r>
+                      <w:r>
+                        <w:tab/>
+                        <w:t>// Compile Error: cannot assign via Raw Pointer</w:t>
                       </w:r>
                     </w:p>
                     <w:p>
-                      <w:proofErr w:type="spellStart"/>
-                      <w:r>
-                        <w:t>TrecPointer</w:t>
-                      </w:r>
-                      <w:proofErr w:type="spellEnd"/>
-                      <w:r>
-                        <w:t xml:space="preserve">&lt;int&gt; sh_ptr_i2 = </w:t>
-                      </w:r>
-                      <w:proofErr w:type="spellStart"/>
-                      <w:r>
-                        <w:t>ptr_</w:t>
-                      </w:r>
-                      <w:proofErr w:type="gramStart"/>
-                      <w:r>
-                        <w:t>i</w:t>
-                      </w:r>
-                      <w:proofErr w:type="spellEnd"/>
-                      <w:r>
-                        <w:t xml:space="preserve">;   </w:t>
-                      </w:r>
-                      <w:proofErr w:type="gramEnd"/>
-                      <w:r>
-                        <w:t xml:space="preserve">       // not an Error</w:t>
-                      </w:r>
-                    </w:p>
-                    <w:p>
-                      <w:proofErr w:type="spellStart"/>
-                      <w:r>
-                        <w:t>TrecPointer</w:t>
-                      </w:r>
-                      <w:proofErr w:type="spellEnd"/>
-                      <w:r>
-                        <w:t>&lt;int&gt; sh_ptr_i3 = sh_ptr_i1;</w:t>
+                      <w:r>
+                        <w:t xml:space="preserve">TrecPointer&lt;int&gt; sh_ptr_i2 = </w:t>
+                      </w:r>
+                      <w:r>
+                        <w:t>TrecPointerKey::GetNewTrecPointer&lt;int&gt;(3)</w:t>
+                      </w:r>
+                      <w:r>
+                        <w:t xml:space="preserve">;      // </w:t>
+                      </w:r>
+                      <w:r>
+                        <w:t>Correct!</w:t>
                       </w:r>
                     </w:p>
                   </w:txbxContent>
@@ -1593,43 +1337,13 @@
           </mc:Fallback>
         </mc:AlternateContent>
       </w:r>
-      <w:r>
-        <w:t xml:space="preserve">Therefore, AnaGame provides the </w:t>
-      </w:r>
-      <w:proofErr w:type="spellStart"/>
-      <w:r>
-        <w:t>TrecPointer</w:t>
-      </w:r>
-      <w:proofErr w:type="spellEnd"/>
-      <w:r>
-        <w:t xml:space="preserve">, a special type of smart pointer where pointing to the same object means using the same counter as well – regardless of how a given </w:t>
-      </w:r>
-      <w:proofErr w:type="spellStart"/>
-      <w:r>
-        <w:t>TrecPointer</w:t>
-      </w:r>
-      <w:proofErr w:type="spellEnd"/>
-      <w:r>
-        <w:t xml:space="preserve"> was assigned its reference.</w:t>
-      </w:r>
-    </w:p>
-    <w:bookmarkEnd w:id="0"/>
-    <w:bookmarkEnd w:id="1"/>
-    <w:p/>
+    </w:p>
     <w:p>
       <w:pPr>
         <w:ind w:firstLine="720"/>
       </w:pPr>
       <w:r>
-        <w:t xml:space="preserve">More information on the </w:t>
-      </w:r>
-      <w:proofErr w:type="spellStart"/>
-      <w:r>
-        <w:t>TrecPointer</w:t>
-      </w:r>
-      <w:proofErr w:type="spellEnd"/>
-      <w:r>
-        <w:t xml:space="preserve"> will be available shortly – including an in-depth discussion on how they work, where the references are stored, and what type of</w:t>
+        <w:t>More information on the TrecPointer will be available shortly – including an in-depth discussion on how they work, where the references are stored, and what type of</w:t>
       </w:r>
       <w:r>
         <w:t xml:space="preserve"> error checking mechanisms are in place. However, because they are an important topic in AnaGame development and this is likely the first Document on AnaGame you have read, it makes sense to mention them here.</w:t>
@@ -1644,14 +1358,9 @@
       <w:pPr>
         <w:pStyle w:val="Heading2"/>
       </w:pPr>
-      <w:proofErr w:type="spellStart"/>
       <w:r>
         <w:lastRenderedPageBreak/>
-        <w:t>TrecPointer</w:t>
-      </w:r>
-      <w:proofErr w:type="spellEnd"/>
-      <w:r>
-        <w:t xml:space="preserve"> rules</w:t>
+        <w:t>TrecPointer rules</w:t>
       </w:r>
     </w:p>
     <w:p>
@@ -1673,53 +1382,7 @@
           <w:sz w:val="24"/>
           <w:szCs w:val="24"/>
         </w:rPr>
-        <w:t xml:space="preserve">Do NOT have an Object pointed referenced by both a </w:t>
-      </w:r>
-      <w:proofErr w:type="spellStart"/>
-      <w:r>
-        <w:rPr>
-          <w:rFonts w:ascii="Times New Roman" w:eastAsia="Times New Roman" w:hAnsi="Times New Roman" w:cs="Times New Roman"/>
-          <w:sz w:val="24"/>
-          <w:szCs w:val="24"/>
-        </w:rPr>
-        <w:t>TrecPointer</w:t>
-      </w:r>
-      <w:proofErr w:type="spellEnd"/>
-      <w:r>
-        <w:rPr>
-          <w:rFonts w:ascii="Times New Roman" w:eastAsia="Times New Roman" w:hAnsi="Times New Roman" w:cs="Times New Roman"/>
-          <w:sz w:val="24"/>
-          <w:szCs w:val="24"/>
-        </w:rPr>
-        <w:t xml:space="preserve"> and an </w:t>
-      </w:r>
-      <w:proofErr w:type="gramStart"/>
-      <w:r>
-        <w:rPr>
-          <w:rFonts w:ascii="Times New Roman" w:eastAsia="Times New Roman" w:hAnsi="Times New Roman" w:cs="Times New Roman"/>
-          <w:sz w:val="24"/>
-          <w:szCs w:val="24"/>
-        </w:rPr>
-        <w:t>std::</w:t>
-      </w:r>
-      <w:proofErr w:type="spellStart"/>
-      <w:proofErr w:type="gramEnd"/>
-      <w:r>
-        <w:rPr>
-          <w:rFonts w:ascii="Times New Roman" w:eastAsia="Times New Roman" w:hAnsi="Times New Roman" w:cs="Times New Roman"/>
-          <w:sz w:val="24"/>
-          <w:szCs w:val="24"/>
-        </w:rPr>
-        <w:t>shared_ptr</w:t>
-      </w:r>
-      <w:proofErr w:type="spellEnd"/>
-      <w:r>
-        <w:rPr>
-          <w:rFonts w:ascii="Times New Roman" w:eastAsia="Times New Roman" w:hAnsi="Times New Roman" w:cs="Times New Roman"/>
-          <w:sz w:val="24"/>
-          <w:szCs w:val="24"/>
-        </w:rPr>
-        <w:t xml:space="preserve">. </w:t>
+        <w:t xml:space="preserve">Do NOT have an Object pointed referenced by both a TrecPointer and an std::shared_ptr. </w:t>
       </w:r>
     </w:p>
     <w:p>
@@ -1741,25 +1404,7 @@
           <w:sz w:val="24"/>
           <w:szCs w:val="24"/>
         </w:rPr>
-        <w:t xml:space="preserve">While </w:t>
-      </w:r>
-      <w:proofErr w:type="spellStart"/>
-      <w:r>
-        <w:rPr>
-          <w:rFonts w:ascii="Times New Roman" w:eastAsia="Times New Roman" w:hAnsi="Times New Roman" w:cs="Times New Roman"/>
-          <w:sz w:val="24"/>
-          <w:szCs w:val="24"/>
-        </w:rPr>
-        <w:t>TrecPointer</w:t>
-      </w:r>
-      <w:proofErr w:type="spellEnd"/>
-      <w:r>
-        <w:rPr>
-          <w:rFonts w:ascii="Times New Roman" w:eastAsia="Times New Roman" w:hAnsi="Times New Roman" w:cs="Times New Roman"/>
-          <w:sz w:val="24"/>
-          <w:szCs w:val="24"/>
-        </w:rPr>
-        <w:t xml:space="preserve"> is preferred, if you choose to use a different smart pointer, stick with it.</w:t>
+        <w:t>While TrecPointer is preferred, if you choose to use a different smart pointer, stick with it.</w:t>
       </w:r>
     </w:p>
     <w:p>
@@ -1781,25 +1426,7 @@
           <w:sz w:val="24"/>
           <w:szCs w:val="24"/>
         </w:rPr>
-        <w:t xml:space="preserve">There is NO mechanism through which the </w:t>
-      </w:r>
-      <w:proofErr w:type="spellStart"/>
-      <w:r>
-        <w:rPr>
-          <w:rFonts w:ascii="Times New Roman" w:eastAsia="Times New Roman" w:hAnsi="Times New Roman" w:cs="Times New Roman"/>
-          <w:sz w:val="24"/>
-          <w:szCs w:val="24"/>
-        </w:rPr>
-        <w:t>TrecPointer's</w:t>
-      </w:r>
-      <w:proofErr w:type="spellEnd"/>
-      <w:r>
-        <w:rPr>
-          <w:rFonts w:ascii="Times New Roman" w:eastAsia="Times New Roman" w:hAnsi="Times New Roman" w:cs="Times New Roman"/>
-          <w:sz w:val="24"/>
-          <w:szCs w:val="24"/>
-        </w:rPr>
-        <w:t xml:space="preserve"> counter can be synced with that of an external smart pointer</w:t>
+        <w:t>There is NO mechanism through which the TrecPointer's counter can be synced with that of an external smart pointer</w:t>
       </w:r>
     </w:p>
     <w:p>
@@ -1821,25 +1448,7 @@
           <w:sz w:val="24"/>
           <w:szCs w:val="24"/>
         </w:rPr>
-        <w:t xml:space="preserve">Do NOT hold objects that are on the Stack. The </w:t>
-      </w:r>
-      <w:proofErr w:type="spellStart"/>
-      <w:r>
-        <w:rPr>
-          <w:rFonts w:ascii="Times New Roman" w:eastAsia="Times New Roman" w:hAnsi="Times New Roman" w:cs="Times New Roman"/>
-          <w:sz w:val="24"/>
-          <w:szCs w:val="24"/>
-        </w:rPr>
-        <w:t>TrecPointer</w:t>
-      </w:r>
-      <w:proofErr w:type="spellEnd"/>
-      <w:r>
-        <w:rPr>
-          <w:rFonts w:ascii="Times New Roman" w:eastAsia="Times New Roman" w:hAnsi="Times New Roman" w:cs="Times New Roman"/>
-          <w:sz w:val="24"/>
-          <w:szCs w:val="24"/>
-        </w:rPr>
-        <w:t xml:space="preserve"> system currently has no way of telling whether its object is in the stack or the heap </w:t>
+        <w:t xml:space="preserve">If a given Object derives from IUnknown, i.e. you're working with a DirectX/COM object, use the TrecComPointer instead </w:t>
       </w:r>
     </w:p>
     <w:p>
@@ -1861,36 +1470,8 @@
           <w:sz w:val="24"/>
           <w:szCs w:val="24"/>
         </w:rPr>
-        <w:t xml:space="preserve">If you use the "new" keyword and a pointer for your object/data, </w:t>
-      </w:r>
-      <w:proofErr w:type="spellStart"/>
-      <w:r>
-        <w:rPr>
-          <w:rFonts w:ascii="Times New Roman" w:eastAsia="Times New Roman" w:hAnsi="Times New Roman" w:cs="Times New Roman"/>
-          <w:sz w:val="24"/>
-          <w:szCs w:val="24"/>
-        </w:rPr>
-        <w:t>its</w:t>
-      </w:r>
-      <w:proofErr w:type="spellEnd"/>
-      <w:r>
-        <w:rPr>
-          <w:rFonts w:ascii="Times New Roman" w:eastAsia="Times New Roman" w:hAnsi="Times New Roman" w:cs="Times New Roman"/>
-          <w:sz w:val="24"/>
-          <w:szCs w:val="24"/>
-        </w:rPr>
-        <w:t xml:space="preserve"> on the heap and thus safe to hold in a </w:t>
-      </w:r>
-      <w:proofErr w:type="spellStart"/>
-      <w:r>
-        <w:rPr>
-          <w:rFonts w:ascii="Times New Roman" w:eastAsia="Times New Roman" w:hAnsi="Times New Roman" w:cs="Times New Roman"/>
-          <w:sz w:val="24"/>
-          <w:szCs w:val="24"/>
-        </w:rPr>
-        <w:t>TrecPointer</w:t>
-      </w:r>
-      <w:proofErr w:type="spellEnd"/>
+        <w:t>COM objects play by a different set of rules than the usual new/delete set.</w:t>
+      </w:r>
     </w:p>
     <w:p>
       <w:pPr>
@@ -1911,18 +1492,44 @@
           <w:sz w:val="24"/>
           <w:szCs w:val="24"/>
         </w:rPr>
-        <w:t xml:space="preserve">If you do not use pointers for an object, it is stored on the STACK and thus dangerous to host in a </w:t>
-      </w:r>
-      <w:proofErr w:type="spellStart"/>
+        <w:t xml:space="preserve">You’ll need to use the </w:t>
+      </w:r>
+      <w:r>
+        <w:rPr>
+          <w:rFonts w:ascii="Times New Roman" w:eastAsia="Times New Roman" w:hAnsi="Times New Roman" w:cs="Times New Roman"/>
+          <w:i/>
+          <w:iCs/>
+          <w:sz w:val="24"/>
+          <w:szCs w:val="24"/>
+        </w:rPr>
+        <w:t>TrecComHolder</w:t>
+      </w:r>
       <w:r>
         <w:rPr>
           <w:rFonts w:ascii="Times New Roman" w:eastAsia="Times New Roman" w:hAnsi="Times New Roman" w:cs="Times New Roman"/>
           <w:sz w:val="24"/>
           <w:szCs w:val="24"/>
         </w:rPr>
-        <w:t>TrecPointer</w:t>
-      </w:r>
-      <w:proofErr w:type="spellEnd"/>
+        <w:t xml:space="preserve"> and its methods to instantiate an </w:t>
+      </w:r>
+      <w:r>
+        <w:rPr>
+          <w:rFonts w:ascii="Times New Roman" w:eastAsia="Times New Roman" w:hAnsi="Times New Roman" w:cs="Times New Roman"/>
+          <w:i/>
+          <w:iCs/>
+          <w:sz w:val="24"/>
+          <w:szCs w:val="24"/>
+        </w:rPr>
+        <w:t>IUnknown</w:t>
+      </w:r>
+      <w:r>
+        <w:rPr>
+          <w:rFonts w:ascii="Times New Roman" w:eastAsia="Times New Roman" w:hAnsi="Times New Roman" w:cs="Times New Roman"/>
+          <w:sz w:val="24"/>
+          <w:szCs w:val="24"/>
+        </w:rPr>
+        <w:t>.</w:t>
+      </w:r>
     </w:p>
     <w:p>
       <w:pPr>
@@ -1943,43 +1550,7 @@
           <w:sz w:val="24"/>
           <w:szCs w:val="24"/>
         </w:rPr>
-        <w:t xml:space="preserve">If a given Object derives from </w:t>
-      </w:r>
-      <w:proofErr w:type="spellStart"/>
-      <w:r>
-        <w:rPr>
-          <w:rFonts w:ascii="Times New Roman" w:eastAsia="Times New Roman" w:hAnsi="Times New Roman" w:cs="Times New Roman"/>
-          <w:sz w:val="24"/>
-          <w:szCs w:val="24"/>
-        </w:rPr>
-        <w:t>IUnknown</w:t>
-      </w:r>
-      <w:proofErr w:type="spellEnd"/>
-      <w:r>
-        <w:rPr>
-          <w:rFonts w:ascii="Times New Roman" w:eastAsia="Times New Roman" w:hAnsi="Times New Roman" w:cs="Times New Roman"/>
-          <w:sz w:val="24"/>
-          <w:szCs w:val="24"/>
-        </w:rPr>
-        <w:t xml:space="preserve">, i.e. you're working with a DirectX/COM object, use the </w:t>
-      </w:r>
-      <w:proofErr w:type="spellStart"/>
-      <w:r>
-        <w:rPr>
-          <w:rFonts w:ascii="Times New Roman" w:eastAsia="Times New Roman" w:hAnsi="Times New Roman" w:cs="Times New Roman"/>
-          <w:sz w:val="24"/>
-          <w:szCs w:val="24"/>
-        </w:rPr>
-        <w:t>TrecComPointer</w:t>
-      </w:r>
-      <w:proofErr w:type="spellEnd"/>
-      <w:r>
-        <w:rPr>
-          <w:rFonts w:ascii="Times New Roman" w:eastAsia="Times New Roman" w:hAnsi="Times New Roman" w:cs="Times New Roman"/>
-          <w:sz w:val="24"/>
-          <w:szCs w:val="24"/>
-        </w:rPr>
-        <w:t xml:space="preserve"> instead </w:t>
+        <w:t xml:space="preserve">Before using an object held by a TrecPointer/TrecComPointer, perform a NULL check. </w:t>
       </w:r>
     </w:p>
     <w:p>
@@ -2001,105 +1572,23 @@
           <w:sz w:val="24"/>
           <w:szCs w:val="24"/>
         </w:rPr>
-        <w:t>COM objects play by a different set of rules than the usual new/delete set.</w:t>
-      </w:r>
-    </w:p>
-    <w:p>
-      <w:pPr>
-        <w:numPr>
-          <w:ilvl w:val="0"/>
-          <w:numId w:val="1"/>
-        </w:numPr>
-        <w:spacing w:before="100" w:beforeAutospacing="1" w:after="100" w:afterAutospacing="1" w:line="240" w:lineRule="auto"/>
+        <w:t>Simply call it's .</w:t>
+      </w:r>
+      <w:r>
         <w:rPr>
           <w:rFonts w:ascii="Times New Roman" w:eastAsia="Times New Roman" w:hAnsi="Times New Roman" w:cs="Times New Roman"/>
           <w:sz w:val="24"/>
           <w:szCs w:val="24"/>
         </w:rPr>
-      </w:pPr>
+        <w:t>G</w:t>
+      </w:r>
       <w:r>
         <w:rPr>
           <w:rFonts w:ascii="Times New Roman" w:eastAsia="Times New Roman" w:hAnsi="Times New Roman" w:cs="Times New Roman"/>
           <w:sz w:val="24"/>
           <w:szCs w:val="24"/>
         </w:rPr>
-        <w:t xml:space="preserve">Before using an object held by a </w:t>
-      </w:r>
-      <w:proofErr w:type="spellStart"/>
-      <w:r>
-        <w:rPr>
-          <w:rFonts w:ascii="Times New Roman" w:eastAsia="Times New Roman" w:hAnsi="Times New Roman" w:cs="Times New Roman"/>
-          <w:sz w:val="24"/>
-          <w:szCs w:val="24"/>
-        </w:rPr>
-        <w:t>TrecPointer</w:t>
-      </w:r>
-      <w:proofErr w:type="spellEnd"/>
-      <w:r>
-        <w:rPr>
-          <w:rFonts w:ascii="Times New Roman" w:eastAsia="Times New Roman" w:hAnsi="Times New Roman" w:cs="Times New Roman"/>
-          <w:sz w:val="24"/>
-          <w:szCs w:val="24"/>
-        </w:rPr>
-        <w:t>/</w:t>
-      </w:r>
-      <w:proofErr w:type="spellStart"/>
-      <w:r>
-        <w:rPr>
-          <w:rFonts w:ascii="Times New Roman" w:eastAsia="Times New Roman" w:hAnsi="Times New Roman" w:cs="Times New Roman"/>
-          <w:sz w:val="24"/>
-          <w:szCs w:val="24"/>
-        </w:rPr>
-        <w:t>TrecComPointer</w:t>
-      </w:r>
-      <w:proofErr w:type="spellEnd"/>
-      <w:r>
-        <w:rPr>
-          <w:rFonts w:ascii="Times New Roman" w:eastAsia="Times New Roman" w:hAnsi="Times New Roman" w:cs="Times New Roman"/>
-          <w:sz w:val="24"/>
-          <w:szCs w:val="24"/>
-        </w:rPr>
-        <w:t xml:space="preserve">, perform a NULL check. </w:t>
-      </w:r>
-    </w:p>
-    <w:p>
-      <w:pPr>
-        <w:numPr>
-          <w:ilvl w:val="1"/>
-          <w:numId w:val="1"/>
-        </w:numPr>
-        <w:spacing w:before="100" w:beforeAutospacing="1" w:after="100" w:afterAutospacing="1" w:line="240" w:lineRule="auto"/>
-        <w:rPr>
-          <w:rFonts w:ascii="Times New Roman" w:eastAsia="Times New Roman" w:hAnsi="Times New Roman" w:cs="Times New Roman"/>
-          <w:sz w:val="24"/>
-          <w:szCs w:val="24"/>
-        </w:rPr>
-      </w:pPr>
-      <w:r>
-        <w:rPr>
-          <w:rFonts w:ascii="Times New Roman" w:eastAsia="Times New Roman" w:hAnsi="Times New Roman" w:cs="Times New Roman"/>
-          <w:sz w:val="24"/>
-          <w:szCs w:val="24"/>
-        </w:rPr>
-        <w:t xml:space="preserve">Simply call </w:t>
-      </w:r>
-      <w:proofErr w:type="gramStart"/>
-      <w:r>
-        <w:rPr>
-          <w:rFonts w:ascii="Times New Roman" w:eastAsia="Times New Roman" w:hAnsi="Times New Roman" w:cs="Times New Roman"/>
-          <w:sz w:val="24"/>
-          <w:szCs w:val="24"/>
-        </w:rPr>
-        <w:t>it's .get</w:t>
-      </w:r>
-      <w:proofErr w:type="gramEnd"/>
-      <w:r>
-        <w:rPr>
-          <w:rFonts w:ascii="Times New Roman" w:eastAsia="Times New Roman" w:hAnsi="Times New Roman" w:cs="Times New Roman"/>
-          <w:sz w:val="24"/>
-          <w:szCs w:val="24"/>
-        </w:rPr>
-        <w:t>() method within an if statement</w:t>
+        <w:t>et() method within an if statement</w:t>
       </w:r>
     </w:p>
     <w:p>
@@ -2175,16 +1664,8 @@
                               <w:rPr>
                                 <w:rFonts w:cstheme="minorHAnsi"/>
                               </w:rPr>
-                              <w:t xml:space="preserve">// In </w:t>
+                              <w:t>// In TrecLib.h</w:t>
                             </w:r>
-                            <w:proofErr w:type="spellStart"/>
-                            <w:r>
-                              <w:rPr>
-                                <w:rFonts w:cstheme="minorHAnsi"/>
-                              </w:rPr>
-                              <w:t>TrecLib.h</w:t>
-                            </w:r>
-                            <w:proofErr w:type="spellEnd"/>
                           </w:p>
                           <w:p>
                             <w:pPr>
@@ -2219,21 +1700,7 @@
                               <w:rPr>
                                 <w:rFonts w:cstheme="minorHAnsi"/>
                               </w:rPr>
-                              <w:t>#</w:t>
-                            </w:r>
-                            <w:proofErr w:type="spellStart"/>
-                            <w:r>
-                              <w:rPr>
-                                <w:rFonts w:cstheme="minorHAnsi"/>
-                              </w:rPr>
-                              <w:t>ifndef</w:t>
-                            </w:r>
-                            <w:proofErr w:type="spellEnd"/>
-                            <w:r>
-                              <w:rPr>
-                                <w:rFonts w:cstheme="minorHAnsi"/>
-                              </w:rPr>
-                              <w:t xml:space="preserve"> _TREC_LIB_DLL</w:t>
+                              <w:t>#ifndef _TREC_LIB_DLL</w:t>
                             </w:r>
                           </w:p>
                           <w:p>
@@ -2247,35 +1714,7 @@
                               <w:rPr>
                                 <w:rFonts w:cstheme="minorHAnsi"/>
                               </w:rPr>
-                              <w:t>#define _TREC_LIB_DLL __</w:t>
-                            </w:r>
-                            <w:proofErr w:type="spellStart"/>
-                            <w:r>
-                              <w:rPr>
-                                <w:rFonts w:cstheme="minorHAnsi"/>
-                              </w:rPr>
-                              <w:t>declspec</w:t>
-                            </w:r>
-                            <w:proofErr w:type="spellEnd"/>
-                            <w:r>
-                              <w:rPr>
-                                <w:rFonts w:cstheme="minorHAnsi"/>
-                              </w:rPr>
-                              <w:t>(</w:t>
-                            </w:r>
-                            <w:proofErr w:type="spellStart"/>
-                            <w:r>
-                              <w:rPr>
-                                <w:rFonts w:cstheme="minorHAnsi"/>
-                              </w:rPr>
-                              <w:t>dllexport</w:t>
-                            </w:r>
-                            <w:proofErr w:type="spellEnd"/>
-                            <w:r>
-                              <w:rPr>
-                                <w:rFonts w:cstheme="minorHAnsi"/>
-                              </w:rPr>
-                              <w:t>)</w:t>
+                              <w:t>#define _TREC_LIB_DLL __declspec(dllexport)</w:t>
                             </w:r>
                           </w:p>
                           <w:p>
@@ -2303,35 +1742,7 @@
                               <w:rPr>
                                 <w:rFonts w:cstheme="minorHAnsi"/>
                               </w:rPr>
-                              <w:t>#define _TREC_LIB_DLL __</w:t>
-                            </w:r>
-                            <w:proofErr w:type="spellStart"/>
-                            <w:r>
-                              <w:rPr>
-                                <w:rFonts w:cstheme="minorHAnsi"/>
-                              </w:rPr>
-                              <w:t>declspec</w:t>
-                            </w:r>
-                            <w:proofErr w:type="spellEnd"/>
-                            <w:r>
-                              <w:rPr>
-                                <w:rFonts w:cstheme="minorHAnsi"/>
-                              </w:rPr>
-                              <w:t>(</w:t>
-                            </w:r>
-                            <w:proofErr w:type="spellStart"/>
-                            <w:r>
-                              <w:rPr>
-                                <w:rFonts w:cstheme="minorHAnsi"/>
-                              </w:rPr>
-                              <w:t>dllimport</w:t>
-                            </w:r>
-                            <w:proofErr w:type="spellEnd"/>
-                            <w:r>
-                              <w:rPr>
-                                <w:rFonts w:cstheme="minorHAnsi"/>
-                              </w:rPr>
-                              <w:t>)</w:t>
+                              <w:t>#define _TREC_LIB_DLL __declspec(dllimport)</w:t>
                             </w:r>
                           </w:p>
                           <w:p>
@@ -2571,23 +1982,7 @@
         <w:ind w:firstLine="720"/>
       </w:pPr>
       <w:r>
-        <w:t xml:space="preserve">Looking at the </w:t>
-      </w:r>
-      <w:proofErr w:type="spellStart"/>
-      <w:r>
-        <w:t>TrecLib</w:t>
-      </w:r>
-      <w:proofErr w:type="spellEnd"/>
-      <w:r>
-        <w:t xml:space="preserve"> project (for example, each DLL project has a file like this), a single macro is set as either an export macro or an import macro. When </w:t>
-      </w:r>
-      <w:proofErr w:type="spellStart"/>
-      <w:r>
-        <w:t>TrecLib</w:t>
-      </w:r>
-      <w:proofErr w:type="spellEnd"/>
-      <w:r>
-        <w:t xml:space="preserve"> is being compiled, the macro is set to export. If a different project is being compiled, the macro becomes an import.</w:t>
+        <w:t>Looking at the TrecLib project (for example, each DLL project has a file like this), a single macro is set as either an export macro or an import macro. When TrecLib is being compiled, the macro is set to export. If a different project is being compiled, the macro becomes an import.</w:t>
       </w:r>
     </w:p>
     <w:p>
@@ -2664,15 +2059,7 @@
         </w:numPr>
       </w:pPr>
       <w:r>
-        <w:t xml:space="preserve">Eventual To-Do’s: Changes that are on the </w:t>
-      </w:r>
-      <w:proofErr w:type="gramStart"/>
-      <w:r>
-        <w:t>horizon, but</w:t>
-      </w:r>
-      <w:proofErr w:type="gramEnd"/>
-      <w:r>
-        <w:t xml:space="preserve"> require other To-Do’s to be fulfilled before tackling them makes sense.</w:t>
+        <w:t>Eventual To-Do’s: Changes that are on the horizon, but require other To-Do’s to be fulfilled before tackling them makes sense.</w:t>
       </w:r>
     </w:p>
     <w:p>
@@ -2700,13 +2087,8 @@
         </w:numPr>
       </w:pPr>
       <w:r>
-        <w:t xml:space="preserve">Flesh-out the Interpreter in </w:t>
-      </w:r>
-      <w:proofErr w:type="spellStart"/>
-      <w:r>
-        <w:t>TrecCode</w:t>
-      </w:r>
-      <w:proofErr w:type="spellEnd"/>
+        <w:t>Flesh-out the Interpreter in TrecCode</w:t>
+      </w:r>
     </w:p>
     <w:p>
       <w:pPr>
@@ -2717,23 +2099,7 @@
         </w:numPr>
       </w:pPr>
       <w:r>
-        <w:t xml:space="preserve">Improve the </w:t>
-      </w:r>
-      <w:proofErr w:type="spellStart"/>
-      <w:r>
-        <w:t>TDataBind</w:t>
-      </w:r>
-      <w:proofErr w:type="spellEnd"/>
-      <w:r>
-        <w:t xml:space="preserve"> and </w:t>
-      </w:r>
-      <w:proofErr w:type="spellStart"/>
-      <w:r>
-        <w:t>TSpreadsheet</w:t>
-      </w:r>
-      <w:proofErr w:type="spellEnd"/>
-      <w:r>
-        <w:t xml:space="preserve"> controls in Anaface.</w:t>
+        <w:t>Improve the TDataBind and TSpreadsheet controls in Anaface.</w:t>
       </w:r>
     </w:p>
     <w:p>
@@ -2745,23 +2111,7 @@
         </w:numPr>
       </w:pPr>
       <w:r>
-        <w:t xml:space="preserve">Continue the </w:t>
-      </w:r>
-      <w:proofErr w:type="spellStart"/>
-      <w:r>
-        <w:t>ArenaApp</w:t>
-      </w:r>
-      <w:proofErr w:type="spellEnd"/>
-      <w:r>
-        <w:t xml:space="preserve"> in </w:t>
-      </w:r>
-      <w:proofErr w:type="spellStart"/>
-      <w:r>
-        <w:t>AnaGame_Builder</w:t>
-      </w:r>
-      <w:proofErr w:type="spellEnd"/>
-      <w:r>
-        <w:t xml:space="preserve"> and the dialogs, controls being developed there.</w:t>
+        <w:t>Continue the ArenaApp in AnaGame_Builder and the dialogs, controls being developed there.</w:t>
       </w:r>
     </w:p>
     <w:p>
@@ -2793,15 +2143,7 @@
         </w:numPr>
       </w:pPr>
       <w:r>
-        <w:t xml:space="preserve">Should likely be placed in the </w:t>
-      </w:r>
-      <w:proofErr w:type="spellStart"/>
-      <w:r>
-        <w:t>TrecLib</w:t>
-      </w:r>
-      <w:proofErr w:type="spellEnd"/>
-      <w:r>
-        <w:t xml:space="preserve"> library</w:t>
+        <w:t>Should likely be placed in the TrecLib library</w:t>
       </w:r>
     </w:p>
     <w:p>
@@ -2824,13 +2166,10 @@
           <w:numId w:val="2"/>
         </w:numPr>
       </w:pPr>
-      <w:proofErr w:type="spellStart"/>
-      <w:r>
-        <w:t>TrecPointer</w:t>
-      </w:r>
-      <w:proofErr w:type="spellEnd"/>
-      <w:r>
-        <w:t xml:space="preserve"> Improvements</w:t>
+      <w:bookmarkStart w:id="1" w:name="_GoBack"/>
+      <w:bookmarkEnd w:id="1"/>
+      <w:r>
+        <w:t>Networking support</w:t>
       </w:r>
     </w:p>
     <w:p>
@@ -2842,7 +2181,7 @@
         </w:numPr>
       </w:pPr>
       <w:r>
-        <w:t>Add a mechanism through which STACK objects can safely be stored (no inline assembly, I want to have a 64-bit version available)</w:t>
+        <w:t>Not sure how to properly approach this: all functionality in TrecLib, a base class in TrecLib and subclasses in a separate DLL, or All networking functionality in a separate DLL (likely between TrecLib and VideoGraphics)</w:t>
       </w:r>
     </w:p>
     <w:p>
@@ -2854,23 +2193,19 @@
         </w:numPr>
       </w:pPr>
       <w:r>
-        <w:t xml:space="preserve">Currently, each </w:t>
-      </w:r>
-      <w:proofErr w:type="spellStart"/>
-      <w:r>
-        <w:t>TrecPointer</w:t>
-      </w:r>
-      <w:proofErr w:type="spellEnd"/>
-      <w:r>
-        <w:t xml:space="preserve"> holds a reference individually as well as an index to the reference in the table. This is done because when that is removed, undefined behavior </w:t>
-      </w:r>
-      <w:proofErr w:type="gramStart"/>
-      <w:r>
-        <w:t>occurs</w:t>
-      </w:r>
-      <w:proofErr w:type="gramEnd"/>
-      <w:r>
-        <w:t xml:space="preserve"> and I haven’t found the cause behind it yet.</w:t>
+        <w:t>Should ultimately support all types of Application layer protocols such as HTTP, HTTPS, FTP, SSH, etc.</w:t>
+      </w:r>
+    </w:p>
+    <w:p>
+      <w:pPr>
+        <w:pStyle w:val="ListParagraph"/>
+        <w:numPr>
+          <w:ilvl w:val="0"/>
+          <w:numId w:val="2"/>
+        </w:numPr>
+      </w:pPr>
+      <w:r>
+        <w:t>Cryptography support</w:t>
       </w:r>
     </w:p>
     <w:p>
@@ -2882,7 +2217,19 @@
         </w:numPr>
       </w:pPr>
       <w:r>
-        <w:t>Security improvements</w:t>
+        <w:t>Needed if HTTPS is to be supported</w:t>
+      </w:r>
+    </w:p>
+    <w:p>
+      <w:pPr>
+        <w:pStyle w:val="ListParagraph"/>
+        <w:numPr>
+          <w:ilvl w:val="1"/>
+          <w:numId w:val="2"/>
+        </w:numPr>
+      </w:pPr>
+      <w:r>
+        <w:t>Not sure if it should be in TrecLib, above TrecLib, or below TrecLib (yes, you read that right).</w:t>
       </w:r>
     </w:p>
     <w:p>
@@ -2894,7 +2241,7 @@
         </w:numPr>
       </w:pPr>
       <w:r>
-        <w:t>Networking support</w:t>
+        <w:t>Video Support</w:t>
       </w:r>
     </w:p>
     <w:p>
@@ -2906,39 +2253,7 @@
         </w:numPr>
       </w:pPr>
       <w:r>
-        <w:t xml:space="preserve">Not sure how to properly approach this: all functionality in </w:t>
-      </w:r>
-      <w:proofErr w:type="spellStart"/>
-      <w:r>
-        <w:t>TrecLib</w:t>
-      </w:r>
-      <w:proofErr w:type="spellEnd"/>
-      <w:r>
-        <w:t xml:space="preserve">, a base class in </w:t>
-      </w:r>
-      <w:proofErr w:type="spellStart"/>
-      <w:r>
-        <w:t>TrecLib</w:t>
-      </w:r>
-      <w:proofErr w:type="spellEnd"/>
-      <w:r>
-        <w:t xml:space="preserve"> and subclasses in a separate DLL, or All networking functionality in a separate DLL (likely between </w:t>
-      </w:r>
-      <w:proofErr w:type="spellStart"/>
-      <w:r>
-        <w:t>TrecLib</w:t>
-      </w:r>
-      <w:proofErr w:type="spellEnd"/>
-      <w:r>
-        <w:t xml:space="preserve"> and </w:t>
-      </w:r>
-      <w:proofErr w:type="spellStart"/>
-      <w:r>
-        <w:t>VideoGraphics</w:t>
-      </w:r>
-      <w:proofErr w:type="spellEnd"/>
-      <w:r>
-        <w:t>)</w:t>
+        <w:t xml:space="preserve">Sometime ago, I attempted to implement a Video player using Microsoft Media Foundation and using a tutorial. </w:t>
       </w:r>
     </w:p>
     <w:p>
@@ -2950,7 +2265,22 @@
         </w:numPr>
       </w:pPr>
       <w:r>
-        <w:t>Should ultimately support all types of Application layer protocols such as HTTP, HTTPS, FTP, SSH, etc.</w:t>
+        <w:t>Although the TPlayer (VideoGraphics) and TVideo (Anaface) appeared to be working properly</w:t>
+      </w:r>
+      <w:r>
+        <w:t>, I was never able to get a video to play.</w:t>
+      </w:r>
+    </w:p>
+    <w:p>
+      <w:pPr>
+        <w:pStyle w:val="ListParagraph"/>
+        <w:numPr>
+          <w:ilvl w:val="1"/>
+          <w:numId w:val="2"/>
+        </w:numPr>
+      </w:pPr>
+      <w:r>
+        <w:t>Not sure if AnaGame should stick with Media Foundation, use Direct3D, a third party library, or some complex mechanism of its own</w:t>
       </w:r>
     </w:p>
     <w:p>
@@ -2962,7 +2292,7 @@
         </w:numPr>
       </w:pPr>
       <w:r>
-        <w:t>Cryptography support</w:t>
+        <w:t>Anaface scrolling</w:t>
       </w:r>
     </w:p>
     <w:p>
@@ -2974,7 +2304,7 @@
         </w:numPr>
       </w:pPr>
       <w:r>
-        <w:t>Needed if HTTPS is to be supported</w:t>
+        <w:t>Implemented a basic scrolling mechanism some time ago</w:t>
       </w:r>
     </w:p>
     <w:p>
@@ -2986,31 +2316,47 @@
         </w:numPr>
       </w:pPr>
       <w:r>
-        <w:t xml:space="preserve">Not sure if it should be in </w:t>
-      </w:r>
-      <w:proofErr w:type="spellStart"/>
-      <w:r>
-        <w:t>TrecLib</w:t>
-      </w:r>
-      <w:proofErr w:type="spellEnd"/>
-      <w:r>
-        <w:t xml:space="preserve">, above </w:t>
-      </w:r>
-      <w:proofErr w:type="spellStart"/>
-      <w:r>
-        <w:t>TrecLib</w:t>
-      </w:r>
-      <w:proofErr w:type="spellEnd"/>
-      <w:r>
-        <w:t xml:space="preserve">, or below </w:t>
-      </w:r>
-      <w:proofErr w:type="spellStart"/>
-      <w:r>
-        <w:t>TrecLib</w:t>
-      </w:r>
-      <w:proofErr w:type="spellEnd"/>
-      <w:r>
-        <w:t xml:space="preserve"> (yes, you read that right).</w:t>
+        <w:t>Only subjected it to basic scenarios, will likely fail more complex scenarios.</w:t>
+      </w:r>
+    </w:p>
+    <w:p>
+      <w:pPr>
+        <w:pStyle w:val="ListParagraph"/>
+        <w:numPr>
+          <w:ilvl w:val="1"/>
+          <w:numId w:val="2"/>
+        </w:numPr>
+      </w:pPr>
+      <w:r>
+        <w:lastRenderedPageBreak/>
+        <w:t>Need to have controls recognize whether or not they need scrolling</w:t>
+      </w:r>
+    </w:p>
+    <w:p>
+      <w:pPr>
+        <w:pStyle w:val="ListParagraph"/>
+        <w:numPr>
+          <w:ilvl w:val="1"/>
+          <w:numId w:val="2"/>
+        </w:numPr>
+      </w:pPr>
+      <w:r>
+        <w:t xml:space="preserve">Many controls have no sense of </w:t>
+      </w:r>
+      <w:r>
+        <w:t>whether to draw their whole selves or portions of themselves.</w:t>
+      </w:r>
+    </w:p>
+    <w:p>
+      <w:pPr>
+        <w:pStyle w:val="ListParagraph"/>
+        <w:numPr>
+          <w:ilvl w:val="1"/>
+          <w:numId w:val="2"/>
+        </w:numPr>
+      </w:pPr>
+      <w:r>
+        <w:t>If controls happen to be ellipses or rounded rectangles, how to draw only sections of those</w:t>
       </w:r>
     </w:p>
     <w:p>
@@ -3022,7 +2368,7 @@
         </w:numPr>
       </w:pPr>
       <w:r>
-        <w:t>Video Support</w:t>
+        <w:t>Improved HTML/CSS Support</w:t>
       </w:r>
     </w:p>
     <w:p>
@@ -3034,7 +2380,7 @@
         </w:numPr>
       </w:pPr>
       <w:r>
-        <w:t xml:space="preserve">Sometime ago, I attempted to implement a Video player using Microsoft Media Foundation and using a tutorial. </w:t>
+        <w:t>Support for more HTML tags and better mechanism for handling span tags (which would not work properly under the current set-up</w:t>
       </w:r>
     </w:p>
     <w:p>
@@ -3046,35 +2392,25 @@
         </w:numPr>
       </w:pPr>
       <w:r>
-        <w:lastRenderedPageBreak/>
-        <w:t xml:space="preserve">Although the </w:t>
-      </w:r>
-      <w:proofErr w:type="spellStart"/>
-      <w:r>
-        <w:t>TPlayer</w:t>
-      </w:r>
-      <w:proofErr w:type="spellEnd"/>
-      <w:r>
-        <w:t xml:space="preserve"> (</w:t>
-      </w:r>
-      <w:proofErr w:type="spellStart"/>
-      <w:r>
-        <w:t>VideoGraphics</w:t>
-      </w:r>
-      <w:proofErr w:type="spellEnd"/>
-      <w:r>
-        <w:t xml:space="preserve">) and </w:t>
-      </w:r>
-      <w:proofErr w:type="spellStart"/>
-      <w:r>
-        <w:t>TVideo</w:t>
-      </w:r>
-      <w:proofErr w:type="spellEnd"/>
-      <w:r>
-        <w:t xml:space="preserve"> (Anaface) appeared to be working properly</w:t>
-      </w:r>
-      <w:r>
-        <w:t>, I was never able to get a video to play.</w:t>
+        <w:t>A mechanism to handle both Anaface attributes and standard CSS attributes – currently, you could use a CSS file, but they have to use Anaface attributes, not CSS</w:t>
+      </w:r>
+    </w:p>
+    <w:p>
+      <w:pPr>
+        <w:pStyle w:val="ListParagraph"/>
+        <w:numPr>
+          <w:ilvl w:val="0"/>
+          <w:numId w:val="2"/>
+        </w:numPr>
+      </w:pPr>
+      <w:r>
+        <w:t>More</w:t>
+      </w:r>
+      <w:r>
+        <w:t xml:space="preserve"> Reader</w:t>
+      </w:r>
+      <w:r>
+        <w:t>s</w:t>
       </w:r>
     </w:p>
     <w:p>
@@ -3086,27 +2422,7 @@
         </w:numPr>
       </w:pPr>
       <w:r>
-        <w:t xml:space="preserve">Not sure if AnaGame should stick with Media Foundation, use Direct3D, a </w:t>
-      </w:r>
-      <w:proofErr w:type="gramStart"/>
-      <w:r>
-        <w:t>third party</w:t>
-      </w:r>
-      <w:proofErr w:type="gramEnd"/>
-      <w:r>
-        <w:t xml:space="preserve"> library, or some complex mechanism of its own</w:t>
-      </w:r>
-    </w:p>
-    <w:p>
-      <w:pPr>
-        <w:pStyle w:val="ListParagraph"/>
-        <w:numPr>
-          <w:ilvl w:val="0"/>
-          <w:numId w:val="2"/>
-        </w:numPr>
-      </w:pPr>
-      <w:r>
-        <w:t>Anaface scrolling</w:t>
+        <w:t>Formats such as JSON, XML amongst others should be supported.</w:t>
       </w:r>
     </w:p>
     <w:p>
@@ -3118,160 +2434,7 @@
         </w:numPr>
       </w:pPr>
       <w:r>
-        <w:t>Implemented a basic scrolling mechanism some time ago</w:t>
-      </w:r>
-    </w:p>
-    <w:p>
-      <w:pPr>
-        <w:pStyle w:val="ListParagraph"/>
-        <w:numPr>
-          <w:ilvl w:val="1"/>
-          <w:numId w:val="2"/>
-        </w:numPr>
-      </w:pPr>
-      <w:r>
-        <w:t>Only subjected it to basic scenarios, will likely fail more complex scenarios.</w:t>
-      </w:r>
-    </w:p>
-    <w:p>
-      <w:pPr>
-        <w:pStyle w:val="ListParagraph"/>
-        <w:numPr>
-          <w:ilvl w:val="1"/>
-          <w:numId w:val="2"/>
-        </w:numPr>
-      </w:pPr>
-      <w:r>
-        <w:t xml:space="preserve">Need to have controls recognize </w:t>
-      </w:r>
-      <w:proofErr w:type="gramStart"/>
-      <w:r>
-        <w:t>whether or not</w:t>
-      </w:r>
-      <w:proofErr w:type="gramEnd"/>
-      <w:r>
-        <w:t xml:space="preserve"> they need scrolling</w:t>
-      </w:r>
-    </w:p>
-    <w:p>
-      <w:pPr>
-        <w:pStyle w:val="ListParagraph"/>
-        <w:numPr>
-          <w:ilvl w:val="1"/>
-          <w:numId w:val="2"/>
-        </w:numPr>
-      </w:pPr>
-      <w:r>
-        <w:t xml:space="preserve">Many controls have no sense of </w:t>
-      </w:r>
-      <w:r>
-        <w:t>whether to draw their whole selves or portions of themselves.</w:t>
-      </w:r>
-    </w:p>
-    <w:p>
-      <w:pPr>
-        <w:pStyle w:val="ListParagraph"/>
-        <w:numPr>
-          <w:ilvl w:val="1"/>
-          <w:numId w:val="2"/>
-        </w:numPr>
-      </w:pPr>
-      <w:r>
-        <w:t>If controls happen to be ellipses or rounded rectangles, how to draw only sections of those</w:t>
-      </w:r>
-    </w:p>
-    <w:p>
-      <w:pPr>
-        <w:pStyle w:val="ListParagraph"/>
-        <w:numPr>
-          <w:ilvl w:val="0"/>
-          <w:numId w:val="2"/>
-        </w:numPr>
-      </w:pPr>
-      <w:r>
-        <w:t>Improved HTML/CSS Support</w:t>
-      </w:r>
-    </w:p>
-    <w:p>
-      <w:pPr>
-        <w:pStyle w:val="ListParagraph"/>
-        <w:numPr>
-          <w:ilvl w:val="1"/>
-          <w:numId w:val="2"/>
-        </w:numPr>
-      </w:pPr>
-      <w:r>
-        <w:t>Support for more HTML tags and better mechanism for handling span tags (which would not work properly under the current set-up</w:t>
-      </w:r>
-    </w:p>
-    <w:p>
-      <w:pPr>
-        <w:pStyle w:val="ListParagraph"/>
-        <w:numPr>
-          <w:ilvl w:val="1"/>
-          <w:numId w:val="2"/>
-        </w:numPr>
-      </w:pPr>
-      <w:r>
-        <w:t xml:space="preserve">A mechanism to handle both Anaface attributes and standard CSS attributes – currently, you could use a CSS file, but they </w:t>
-      </w:r>
-      <w:proofErr w:type="gramStart"/>
-      <w:r>
-        <w:t>have to</w:t>
-      </w:r>
-      <w:proofErr w:type="gramEnd"/>
-      <w:r>
-        <w:t xml:space="preserve"> use Anaface attributes, not CSS</w:t>
-      </w:r>
-    </w:p>
-    <w:p>
-      <w:pPr>
-        <w:pStyle w:val="ListParagraph"/>
-        <w:numPr>
-          <w:ilvl w:val="0"/>
-          <w:numId w:val="2"/>
-        </w:numPr>
-      </w:pPr>
-      <w:r>
-        <w:t>More</w:t>
-      </w:r>
-      <w:r>
-        <w:t xml:space="preserve"> Reader</w:t>
-      </w:r>
-      <w:r>
-        <w:t>s</w:t>
-      </w:r>
-    </w:p>
-    <w:p>
-      <w:pPr>
-        <w:pStyle w:val="ListParagraph"/>
-        <w:numPr>
-          <w:ilvl w:val="1"/>
-          <w:numId w:val="2"/>
-        </w:numPr>
-      </w:pPr>
-      <w:r>
-        <w:t>Formats such as JSON, XML amongst others should be supported.</w:t>
-      </w:r>
-    </w:p>
-    <w:p>
-      <w:pPr>
-        <w:pStyle w:val="ListParagraph"/>
-        <w:numPr>
-          <w:ilvl w:val="1"/>
-          <w:numId w:val="2"/>
-        </w:numPr>
-      </w:pPr>
-      <w:r>
-        <w:t xml:space="preserve">Readers should likely be in </w:t>
-      </w:r>
-      <w:proofErr w:type="spellStart"/>
-      <w:r>
-        <w:t>TrecLib</w:t>
-      </w:r>
-      <w:proofErr w:type="spellEnd"/>
-      <w:r>
-        <w:t>.</w:t>
+        <w:t>Readers should likely be in TrecLib.</w:t>
       </w:r>
     </w:p>
     <w:p>
@@ -3291,15 +2454,7 @@
         </w:numPr>
       </w:pPr>
       <w:r>
-        <w:t>Complex shaders (</w:t>
-      </w:r>
-      <w:proofErr w:type="spellStart"/>
-      <w:r>
-        <w:t>VideoGraphics</w:t>
-      </w:r>
-      <w:proofErr w:type="spellEnd"/>
-      <w:r>
-        <w:t>) that deal with a variety of 3D features such as lighting, normalization, textures, physics, etc.</w:t>
+        <w:t>Complex shaders (VideoGraphics) that deal with a variety of 3D features such as lighting, normalization, textures, physics, etc.</w:t>
       </w:r>
     </w:p>
     <w:p>
@@ -3875,7 +3030,7 @@
       </w:pPr>
     </w:pPrDefault>
   </w:docDefaults>
-  <w:latentStyles w:defLockedState="0" w:defUIPriority="99" w:defSemiHidden="0" w:defUnhideWhenUsed="0" w:defQFormat="0" w:count="375">
+  <w:latentStyles w:defLockedState="0" w:defUIPriority="99" w:defSemiHidden="0" w:defUnhideWhenUsed="0" w:defQFormat="0" w:count="377">
     <w:lsdException w:name="Normal" w:uiPriority="0" w:qFormat="1"/>
     <w:lsdException w:name="heading 1" w:uiPriority="9" w:qFormat="1"/>
     <w:lsdException w:name="heading 2" w:semiHidden="1" w:uiPriority="9" w:unhideWhenUsed="1" w:qFormat="1"/>
@@ -3981,7 +3136,6 @@
     <w:lsdException w:name="HTML Sample" w:semiHidden="1" w:unhideWhenUsed="1"/>
     <w:lsdException w:name="HTML Typewriter" w:semiHidden="1" w:unhideWhenUsed="1"/>
     <w:lsdException w:name="HTML Variable" w:semiHidden="1" w:unhideWhenUsed="1"/>
-    <w:lsdException w:name="Normal Table" w:semiHidden="1" w:unhideWhenUsed="1"/>
     <w:lsdException w:name="annotation subject" w:semiHidden="1" w:unhideWhenUsed="1"/>
     <w:lsdException w:name="No List" w:semiHidden="1" w:unhideWhenUsed="1"/>
     <w:lsdException w:name="Outline List 1" w:semiHidden="1" w:unhideWhenUsed="1"/>
@@ -4027,11 +3181,9 @@
     <w:lsdException w:name="Table Subtle 1" w:semiHidden="1" w:unhideWhenUsed="1"/>
     <w:lsdException w:name="Table Subtle 2" w:semiHidden="1" w:unhideWhenUsed="1"/>
     <w:lsdException w:name="Table Web 1" w:semiHidden="1" w:unhideWhenUsed="1"/>
-    <w:lsdException w:name="Table Web 2" w:semiHidden="1" w:unhideWhenUsed="1"/>
     <w:lsdException w:name="Table Web 3" w:semiHidden="1" w:unhideWhenUsed="1"/>
     <w:lsdException w:name="Balloon Text" w:semiHidden="1" w:unhideWhenUsed="1"/>
     <w:lsdException w:name="Table Grid" w:uiPriority="39"/>
-    <w:lsdException w:name="Table Theme" w:semiHidden="1" w:unhideWhenUsed="1"/>
     <w:lsdException w:name="Placeholder Text" w:semiHidden="1"/>
     <w:lsdException w:name="No Spacing" w:uiPriority="1" w:qFormat="1"/>
     <w:lsdException w:name="Light Shading" w:uiPriority="60"/>
@@ -4251,6 +3403,8 @@
     <w:lsdException w:name="Smart Hyperlink" w:semiHidden="1" w:unhideWhenUsed="1"/>
     <w:lsdException w:name="Hashtag" w:semiHidden="1" w:unhideWhenUsed="1"/>
     <w:lsdException w:name="Unresolved Mention" w:semiHidden="1" w:unhideWhenUsed="1"/>
+    <w:lsdException w:name="Smart Link" w:semiHidden="1" w:unhideWhenUsed="1"/>
+    <w:lsdException w:name="Smart Link Error" w:semiHidden="1" w:unhideWhenUsed="1"/>
   </w:latentStyles>
   <w:style w:type="paragraph" w:default="1" w:styleId="Normal">
     <w:name w:val="Normal"/>

</xml_diff>